<commit_message>
adding natural language search endpoint
</commit_message>
<xml_diff>
--- a/Documents/Software Design Document.docx
+++ b/Documents/Software Design Document.docx
@@ -409,6 +409,8 @@
             <w:t>Contents</w:t>
           </w:r>
         </w:p>
+        <w:bookmarkStart w:id="0" w:name="_GoBack"/>
+        <w:bookmarkEnd w:id="0"/>
         <w:p>
           <w:pPr>
             <w:pStyle w:val="TOC1"/>
@@ -429,7 +431,7 @@
           <w:r>
             <w:fldChar w:fldCharType="separate"/>
           </w:r>
-          <w:hyperlink w:anchor="_Toc529062290" w:history="1">
+          <w:hyperlink w:anchor="_Toc531625709" w:history="1">
             <w:r>
               <w:rPr>
                 <w:rStyle w:val="Hyperlink"/>
@@ -465,7 +467,7 @@
                 <w:noProof/>
                 <w:webHidden/>
               </w:rPr>
-              <w:instrText xml:space="preserve"> PAGEREF _Toc529062290 \h </w:instrText>
+              <w:instrText xml:space="preserve"> PAGEREF _Toc531625709 \h </w:instrText>
             </w:r>
             <w:r>
               <w:rPr>
@@ -507,7 +509,7 @@
               <w:noProof/>
             </w:rPr>
           </w:pPr>
-          <w:hyperlink w:anchor="_Toc529062291" w:history="1">
+          <w:hyperlink w:anchor="_Toc531625710" w:history="1">
             <w:r>
               <w:rPr>
                 <w:rStyle w:val="Hyperlink"/>
@@ -535,7 +537,7 @@
                 <w:noProof/>
                 <w:webHidden/>
               </w:rPr>
-              <w:instrText xml:space="preserve"> PAGEREF _Toc529062291 \h </w:instrText>
+              <w:instrText xml:space="preserve"> PAGEREF _Toc531625710 \h </w:instrText>
             </w:r>
             <w:r>
               <w:rPr>
@@ -577,7 +579,7 @@
               <w:noProof/>
             </w:rPr>
           </w:pPr>
-          <w:hyperlink w:anchor="_Toc529062292" w:history="1">
+          <w:hyperlink w:anchor="_Toc531625711" w:history="1">
             <w:r>
               <w:rPr>
                 <w:rStyle w:val="Hyperlink"/>
@@ -605,7 +607,7 @@
                 <w:noProof/>
                 <w:webHidden/>
               </w:rPr>
-              <w:instrText xml:space="preserve"> PAGEREF _Toc529062292 \h </w:instrText>
+              <w:instrText xml:space="preserve"> PAGEREF _Toc531625711 \h </w:instrText>
             </w:r>
             <w:r>
               <w:rPr>
@@ -647,7 +649,7 @@
               <w:noProof/>
             </w:rPr>
           </w:pPr>
-          <w:hyperlink w:anchor="_Toc529062293" w:history="1">
+          <w:hyperlink w:anchor="_Toc531625712" w:history="1">
             <w:r>
               <w:rPr>
                 <w:rStyle w:val="Hyperlink"/>
@@ -675,7 +677,7 @@
                 <w:noProof/>
                 <w:webHidden/>
               </w:rPr>
-              <w:instrText xml:space="preserve"> PAGEREF _Toc529062293 \h </w:instrText>
+              <w:instrText xml:space="preserve"> PAGEREF _Toc531625712 \h </w:instrText>
             </w:r>
             <w:r>
               <w:rPr>
@@ -717,7 +719,7 @@
               <w:noProof/>
             </w:rPr>
           </w:pPr>
-          <w:hyperlink w:anchor="_Toc529062294" w:history="1">
+          <w:hyperlink w:anchor="_Toc531625713" w:history="1">
             <w:r>
               <w:rPr>
                 <w:rStyle w:val="Hyperlink"/>
@@ -745,7 +747,7 @@
                 <w:noProof/>
                 <w:webHidden/>
               </w:rPr>
-              <w:instrText xml:space="preserve"> PAGEREF _Toc529062294 \h </w:instrText>
+              <w:instrText xml:space="preserve"> PAGEREF _Toc531625713 \h </w:instrText>
             </w:r>
             <w:r>
               <w:rPr>
@@ -787,7 +789,7 @@
               <w:noProof/>
             </w:rPr>
           </w:pPr>
-          <w:hyperlink w:anchor="_Toc529062295" w:history="1">
+          <w:hyperlink w:anchor="_Toc531625714" w:history="1">
             <w:r>
               <w:rPr>
                 <w:rStyle w:val="Hyperlink"/>
@@ -815,7 +817,7 @@
                 <w:noProof/>
                 <w:webHidden/>
               </w:rPr>
-              <w:instrText xml:space="preserve"> PAGEREF _Toc529062295 \h </w:instrText>
+              <w:instrText xml:space="preserve"> PAGEREF _Toc531625714 \h </w:instrText>
             </w:r>
             <w:r>
               <w:rPr>
@@ -857,7 +859,7 @@
               <w:noProof/>
             </w:rPr>
           </w:pPr>
-          <w:hyperlink w:anchor="_Toc529062296" w:history="1">
+          <w:hyperlink w:anchor="_Toc531625715" w:history="1">
             <w:r>
               <w:rPr>
                 <w:rStyle w:val="Hyperlink"/>
@@ -885,7 +887,7 @@
                 <w:noProof/>
                 <w:webHidden/>
               </w:rPr>
-              <w:instrText xml:space="preserve"> PAGEREF _Toc529062296 \h </w:instrText>
+              <w:instrText xml:space="preserve"> PAGEREF _Toc531625715 \h </w:instrText>
             </w:r>
             <w:r>
               <w:rPr>
@@ -927,7 +929,7 @@
               <w:noProof/>
             </w:rPr>
           </w:pPr>
-          <w:hyperlink w:anchor="_Toc529062297" w:history="1">
+          <w:hyperlink w:anchor="_Toc531625716" w:history="1">
             <w:r>
               <w:rPr>
                 <w:rStyle w:val="Hyperlink"/>
@@ -955,7 +957,7 @@
                 <w:noProof/>
                 <w:webHidden/>
               </w:rPr>
-              <w:instrText xml:space="preserve"> PAGEREF _Toc529062297 \h </w:instrText>
+              <w:instrText xml:space="preserve"> PAGEREF _Toc531625716 \h </w:instrText>
             </w:r>
             <w:r>
               <w:rPr>
@@ -997,7 +999,7 @@
               <w:noProof/>
             </w:rPr>
           </w:pPr>
-          <w:hyperlink w:anchor="_Toc529062298" w:history="1">
+          <w:hyperlink w:anchor="_Toc531625717" w:history="1">
             <w:r>
               <w:rPr>
                 <w:rStyle w:val="Hyperlink"/>
@@ -1025,7 +1027,7 @@
                 <w:noProof/>
                 <w:webHidden/>
               </w:rPr>
-              <w:instrText xml:space="preserve"> PAGEREF _Toc529062298 \h </w:instrText>
+              <w:instrText xml:space="preserve"> PAGEREF _Toc531625717 \h </w:instrText>
             </w:r>
             <w:r>
               <w:rPr>
@@ -1067,7 +1069,7 @@
               <w:noProof/>
             </w:rPr>
           </w:pPr>
-          <w:hyperlink w:anchor="_Toc529062299" w:history="1">
+          <w:hyperlink w:anchor="_Toc531625718" w:history="1">
             <w:r>
               <w:rPr>
                 <w:rStyle w:val="Hyperlink"/>
@@ -1095,7 +1097,7 @@
                 <w:noProof/>
                 <w:webHidden/>
               </w:rPr>
-              <w:instrText xml:space="preserve"> PAGEREF _Toc529062299 \h </w:instrText>
+              <w:instrText xml:space="preserve"> PAGEREF _Toc531625718 \h </w:instrText>
             </w:r>
             <w:r>
               <w:rPr>
@@ -1137,7 +1139,7 @@
               <w:noProof/>
             </w:rPr>
           </w:pPr>
-          <w:hyperlink w:anchor="_Toc529062300" w:history="1">
+          <w:hyperlink w:anchor="_Toc531625719" w:history="1">
             <w:r>
               <w:rPr>
                 <w:rStyle w:val="Hyperlink"/>
@@ -1165,7 +1167,7 @@
                 <w:noProof/>
                 <w:webHidden/>
               </w:rPr>
-              <w:instrText xml:space="preserve"> PAGEREF _Toc529062300 \h </w:instrText>
+              <w:instrText xml:space="preserve"> PAGEREF _Toc531625719 \h </w:instrText>
             </w:r>
             <w:r>
               <w:rPr>
@@ -1207,7 +1209,7 @@
               <w:noProof/>
             </w:rPr>
           </w:pPr>
-          <w:hyperlink w:anchor="_Toc529062301" w:history="1">
+          <w:hyperlink w:anchor="_Toc531625720" w:history="1">
             <w:r>
               <w:rPr>
                 <w:rStyle w:val="Hyperlink"/>
@@ -1235,7 +1237,7 @@
                 <w:noProof/>
                 <w:webHidden/>
               </w:rPr>
-              <w:instrText xml:space="preserve"> PAGEREF _Toc529062301 \h </w:instrText>
+              <w:instrText xml:space="preserve"> PAGEREF _Toc531625720 \h </w:instrText>
             </w:r>
             <w:r>
               <w:rPr>
@@ -1277,7 +1279,7 @@
               <w:noProof/>
             </w:rPr>
           </w:pPr>
-          <w:hyperlink w:anchor="_Toc529062302" w:history="1">
+          <w:hyperlink w:anchor="_Toc531625721" w:history="1">
             <w:r>
               <w:rPr>
                 <w:rStyle w:val="Hyperlink"/>
@@ -1305,7 +1307,7 @@
                 <w:noProof/>
                 <w:webHidden/>
               </w:rPr>
-              <w:instrText xml:space="preserve"> PAGEREF _Toc529062302 \h </w:instrText>
+              <w:instrText xml:space="preserve"> PAGEREF _Toc531625721 \h </w:instrText>
             </w:r>
             <w:r>
               <w:rPr>
@@ -1347,7 +1349,7 @@
               <w:noProof/>
             </w:rPr>
           </w:pPr>
-          <w:hyperlink w:anchor="_Toc529062303" w:history="1">
+          <w:hyperlink w:anchor="_Toc531625722" w:history="1">
             <w:r>
               <w:rPr>
                 <w:rStyle w:val="Hyperlink"/>
@@ -1375,7 +1377,7 @@
                 <w:noProof/>
                 <w:webHidden/>
               </w:rPr>
-              <w:instrText xml:space="preserve"> PAGEREF _Toc529062303 \h </w:instrText>
+              <w:instrText xml:space="preserve"> PAGEREF _Toc531625722 \h </w:instrText>
             </w:r>
             <w:r>
               <w:rPr>
@@ -1417,7 +1419,7 @@
               <w:noProof/>
             </w:rPr>
           </w:pPr>
-          <w:hyperlink w:anchor="_Toc529062304" w:history="1">
+          <w:hyperlink w:anchor="_Toc531625723" w:history="1">
             <w:r>
               <w:rPr>
                 <w:rStyle w:val="Hyperlink"/>
@@ -1445,7 +1447,7 @@
                 <w:noProof/>
                 <w:webHidden/>
               </w:rPr>
-              <w:instrText xml:space="preserve"> PAGEREF _Toc529062304 \h </w:instrText>
+              <w:instrText xml:space="preserve"> PAGEREF _Toc531625723 \h </w:instrText>
             </w:r>
             <w:r>
               <w:rPr>
@@ -1487,7 +1489,7 @@
               <w:noProof/>
             </w:rPr>
           </w:pPr>
-          <w:hyperlink w:anchor="_Toc529062305" w:history="1">
+          <w:hyperlink w:anchor="_Toc531625724" w:history="1">
             <w:r>
               <w:rPr>
                 <w:rStyle w:val="Hyperlink"/>
@@ -1515,7 +1517,7 @@
                 <w:noProof/>
                 <w:webHidden/>
               </w:rPr>
-              <w:instrText xml:space="preserve"> PAGEREF _Toc529062305 \h </w:instrText>
+              <w:instrText xml:space="preserve"> PAGEREF _Toc531625724 \h </w:instrText>
             </w:r>
             <w:r>
               <w:rPr>
@@ -1583,7 +1585,7 @@
           <w:szCs w:val="22"/>
         </w:rPr>
       </w:pPr>
-      <w:bookmarkStart w:id="0" w:name="_Toc529062290"/>
+      <w:bookmarkStart w:id="1" w:name="_Toc531625709"/>
       <w:r>
         <w:rPr>
           <w:rFonts w:ascii="Arial" w:eastAsia="Times New Roman" w:hAnsi="Arial" w:cs="Arial"/>
@@ -1597,7 +1599,7 @@
         </w:rPr>
         <w:t>Introduction</w:t>
       </w:r>
-      <w:bookmarkEnd w:id="0"/>
+      <w:bookmarkEnd w:id="1"/>
     </w:p>
     <w:p>
       <w:pPr>
@@ -1626,7 +1628,7 @@
           <w:rFonts w:ascii="Times New Roman" w:eastAsia="Times New Roman" w:hAnsi="Times New Roman" w:cs="Times New Roman"/>
         </w:rPr>
       </w:pPr>
-      <w:bookmarkStart w:id="1" w:name="_Toc529062291"/>
+      <w:bookmarkStart w:id="2" w:name="_Toc531625710"/>
       <w:r>
         <w:rPr>
           <w:rFonts w:eastAsia="Times New Roman"/>
@@ -1639,7 +1641,7 @@
         </w:rPr>
         <w:t>Document Conventions</w:t>
       </w:r>
-      <w:bookmarkEnd w:id="1"/>
+      <w:bookmarkEnd w:id="2"/>
     </w:p>
     <w:p>
       <w:pPr>
@@ -1801,7 +1803,7 @@
           <w:rFonts w:eastAsia="Times New Roman"/>
         </w:rPr>
       </w:pPr>
-      <w:bookmarkStart w:id="2" w:name="_Toc529062292"/>
+      <w:bookmarkStart w:id="3" w:name="_Toc531625711"/>
       <w:r>
         <w:rPr>
           <w:rFonts w:eastAsia="Times New Roman"/>
@@ -1809,7 +1811,7 @@
         <w:lastRenderedPageBreak/>
         <w:t>2. Software Architecture Overview</w:t>
       </w:r>
-      <w:bookmarkEnd w:id="2"/>
+      <w:bookmarkEnd w:id="3"/>
     </w:p>
     <w:p>
       <w:pPr>
@@ -1830,14 +1832,14 @@
           <w:rFonts w:eastAsia="Times New Roman"/>
         </w:rPr>
       </w:pPr>
-      <w:bookmarkStart w:id="3" w:name="_Toc529062293"/>
+      <w:bookmarkStart w:id="4" w:name="_Toc531625712"/>
       <w:r>
         <w:rPr>
           <w:rFonts w:eastAsia="Times New Roman"/>
         </w:rPr>
         <w:t>2.1 System Architecture</w:t>
       </w:r>
-      <w:bookmarkEnd w:id="3"/>
+      <w:bookmarkEnd w:id="4"/>
     </w:p>
     <w:p>
       <w:pPr>
@@ -1922,7 +1924,7 @@
           <w:rFonts w:eastAsia="Times New Roman"/>
         </w:rPr>
       </w:pPr>
-      <w:bookmarkStart w:id="4" w:name="_Toc529062294"/>
+      <w:bookmarkStart w:id="5" w:name="_Toc531625713"/>
       <w:r>
         <w:rPr>
           <w:rFonts w:eastAsia="Times New Roman"/>
@@ -1935,7 +1937,7 @@
         </w:rPr>
         <w:t xml:space="preserve"> General Software Components</w:t>
       </w:r>
-      <w:bookmarkEnd w:id="4"/>
+      <w:bookmarkEnd w:id="5"/>
     </w:p>
     <w:p>
       <w:pPr>
@@ -1991,7 +1993,7 @@
           <w:rFonts w:eastAsia="Times New Roman"/>
         </w:rPr>
       </w:pPr>
-      <w:bookmarkStart w:id="5" w:name="_Toc529062295"/>
+      <w:bookmarkStart w:id="6" w:name="_Toc531625714"/>
       <w:r>
         <w:rPr>
           <w:rFonts w:eastAsia="Times New Roman"/>
@@ -2022,7 +2024,7 @@
         </w:rPr>
         <w:t>Components</w:t>
       </w:r>
-      <w:bookmarkEnd w:id="5"/>
+      <w:bookmarkEnd w:id="6"/>
     </w:p>
     <w:p>
       <w:r>
@@ -2094,7 +2096,7 @@
           <w:rFonts w:eastAsia="Times New Roman"/>
         </w:rPr>
       </w:pPr>
-      <w:bookmarkStart w:id="6" w:name="_Toc529062296"/>
+      <w:bookmarkStart w:id="7" w:name="_Toc531625715"/>
       <w:r>
         <w:rPr>
           <w:rFonts w:eastAsia="Times New Roman"/>
@@ -2107,7 +2109,7 @@
         </w:rPr>
         <w:t xml:space="preserve"> Mobile Development Components</w:t>
       </w:r>
-      <w:bookmarkEnd w:id="6"/>
+      <w:bookmarkEnd w:id="7"/>
     </w:p>
     <w:p>
       <w:r>
@@ -2177,7 +2179,7 @@
           <w:rFonts w:eastAsia="Times New Roman"/>
         </w:rPr>
       </w:pPr>
-      <w:bookmarkStart w:id="7" w:name="_Toc529062297"/>
+      <w:bookmarkStart w:id="8" w:name="_Toc531625716"/>
       <w:r>
         <w:rPr>
           <w:rFonts w:eastAsia="Times New Roman"/>
@@ -2185,7 +2187,7 @@
         <w:lastRenderedPageBreak/>
         <w:t>3. Data Model</w:t>
       </w:r>
-      <w:bookmarkEnd w:id="7"/>
+      <w:bookmarkEnd w:id="8"/>
     </w:p>
     <w:p>
       <w:pPr>
@@ -2305,7 +2307,7 @@
           <w:rFonts w:eastAsia="Times New Roman"/>
         </w:rPr>
       </w:pPr>
-      <w:bookmarkStart w:id="8" w:name="_Toc529062298"/>
+      <w:bookmarkStart w:id="9" w:name="_Toc531625717"/>
       <w:r>
         <w:rPr>
           <w:rFonts w:eastAsia="Times New Roman"/>
@@ -2319,7 +2321,7 @@
         </w:rPr>
         <w:t>. API</w:t>
       </w:r>
-      <w:bookmarkEnd w:id="8"/>
+      <w:bookmarkEnd w:id="9"/>
     </w:p>
     <w:p>
       <w:pPr>
@@ -2363,14 +2365,14 @@
           <w:szCs w:val="24"/>
         </w:rPr>
       </w:pPr>
-      <w:bookmarkStart w:id="9" w:name="_Toc529062299"/>
+      <w:bookmarkStart w:id="10" w:name="_Toc531625718"/>
       <w:r>
         <w:rPr>
           <w:rFonts w:eastAsia="Times New Roman"/>
         </w:rPr>
         <w:t>4.1 Endpoint</w:t>
       </w:r>
-      <w:bookmarkEnd w:id="9"/>
+      <w:bookmarkEnd w:id="10"/>
     </w:p>
     <w:p>
       <w:pPr>
@@ -2474,8 +2476,6 @@
         </w:rPr>
         <w:t>es.net/api/account/</w:t>
       </w:r>
-      <w:bookmarkStart w:id="10" w:name="_GoBack"/>
-      <w:bookmarkEnd w:id="10"/>
     </w:p>
     <w:p>
       <w:pPr>
@@ -2784,6 +2784,74 @@
     </w:p>
     <w:p>
       <w:pPr>
+        <w:pStyle w:val="ListParagraph"/>
+        <w:numPr>
+          <w:ilvl w:val="0"/>
+          <w:numId w:val="11"/>
+        </w:numPr>
+        <w:rPr>
+          <w:sz w:val="24"/>
+          <w:szCs w:val="24"/>
+        </w:rPr>
+      </w:pPr>
+      <w:r>
+        <w:rPr>
+          <w:sz w:val="24"/>
+          <w:szCs w:val="24"/>
+        </w:rPr>
+        <w:t>Natural Language Search(NLS) – POST endpoint</w:t>
+      </w:r>
+    </w:p>
+    <w:p>
+      <w:pPr>
+        <w:rPr>
+          <w:sz w:val="24"/>
+          <w:szCs w:val="24"/>
+        </w:rPr>
+      </w:pPr>
+      <w:r>
+        <w:rPr>
+          <w:noProof/>
+        </w:rPr>
+        <w:drawing>
+          <wp:inline distT="0" distB="0" distL="0" distR="0" wp14:anchorId="0B758E50" wp14:editId="75966D30">
+            <wp:extent cx="5857875" cy="1771650"/>
+            <wp:effectExtent l="0" t="0" r="9525" b="0"/>
+            <wp:docPr id="12" name="Picture 12"/>
+            <wp:cNvGraphicFramePr>
+              <a:graphicFrameLocks xmlns:a="http://schemas.openxmlformats.org/drawingml/2006/main" noChangeAspect="1"/>
+            </wp:cNvGraphicFramePr>
+            <a:graphic xmlns:a="http://schemas.openxmlformats.org/drawingml/2006/main">
+              <a:graphicData uri="http://schemas.openxmlformats.org/drawingml/2006/picture">
+                <pic:pic xmlns:pic="http://schemas.openxmlformats.org/drawingml/2006/picture">
+                  <pic:nvPicPr>
+                    <pic:cNvPr id="1" name=""/>
+                    <pic:cNvPicPr/>
+                  </pic:nvPicPr>
+                  <pic:blipFill>
+                    <a:blip r:embed="rId17"/>
+                    <a:stretch>
+                      <a:fillRect/>
+                    </a:stretch>
+                  </pic:blipFill>
+                  <pic:spPr>
+                    <a:xfrm>
+                      <a:off x="0" y="0"/>
+                      <a:ext cx="5857875" cy="1771650"/>
+                    </a:xfrm>
+                    <a:prstGeom prst="rect">
+                      <a:avLst/>
+                    </a:prstGeom>
+                  </pic:spPr>
+                </pic:pic>
+              </a:graphicData>
+            </a:graphic>
+          </wp:inline>
+        </w:drawing>
+      </w:r>
+    </w:p>
+    <w:p>
+      <w:pPr>
         <w:spacing w:after="100" w:line="240" w:lineRule="auto"/>
         <w:ind w:firstLine="720"/>
         <w:rPr>
@@ -2814,7 +2882,7 @@
           <w:rFonts w:eastAsia="Times New Roman"/>
         </w:rPr>
       </w:pPr>
-      <w:bookmarkStart w:id="11" w:name="_Toc529062300"/>
+      <w:bookmarkStart w:id="11" w:name="_Toc531625719"/>
       <w:r>
         <w:rPr>
           <w:rFonts w:eastAsia="Times New Roman"/>
@@ -2931,7 +2999,7 @@
           <w:szCs w:val="24"/>
         </w:rPr>
       </w:pPr>
-      <w:bookmarkStart w:id="12" w:name="_Toc529062301"/>
+      <w:bookmarkStart w:id="12" w:name="_Toc531625720"/>
       <w:r>
         <w:rPr>
           <w:rFonts w:eastAsia="Times New Roman"/>
@@ -2996,7 +3064,7 @@
                     </pic:cNvPicPr>
                   </pic:nvPicPr>
                   <pic:blipFill>
-                    <a:blip r:embed="rId17" cstate="print">
+                    <a:blip r:embed="rId18" cstate="print">
                       <a:extLst>
                         <a:ext uri="{28A0092B-C50C-407E-A947-70E740481C1C}">
                           <a14:useLocalDpi xmlns:a14="http://schemas.microsoft.com/office/drawing/2010/main" val="0"/>
@@ -3083,7 +3151,7 @@
                     </pic:cNvPicPr>
                   </pic:nvPicPr>
                   <pic:blipFill>
-                    <a:blip r:embed="rId18" cstate="print">
+                    <a:blip r:embed="rId19" cstate="print">
                       <a:extLst>
                         <a:ext uri="{28A0092B-C50C-407E-A947-70E740481C1C}">
                           <a14:useLocalDpi xmlns:a14="http://schemas.microsoft.com/office/drawing/2010/main" val="0"/>
@@ -3173,7 +3241,7 @@
                     </pic:cNvPicPr>
                   </pic:nvPicPr>
                   <pic:blipFill>
-                    <a:blip r:embed="rId19" cstate="print">
+                    <a:blip r:embed="rId20" cstate="print">
                       <a:extLst>
                         <a:ext uri="{28A0092B-C50C-407E-A947-70E740481C1C}">
                           <a14:useLocalDpi xmlns:a14="http://schemas.microsoft.com/office/drawing/2010/main" val="0"/>
@@ -3251,7 +3319,7 @@
                     </pic:cNvPicPr>
                   </pic:nvPicPr>
                   <pic:blipFill>
-                    <a:blip r:embed="rId20">
+                    <a:blip r:embed="rId21">
                       <a:extLst>
                         <a:ext uri="{28A0092B-C50C-407E-A947-70E740481C1C}">
                           <a14:useLocalDpi xmlns:a14="http://schemas.microsoft.com/office/drawing/2010/main" val="0"/>
@@ -3330,7 +3398,7 @@
                     </pic:cNvPicPr>
                   </pic:nvPicPr>
                   <pic:blipFill>
-                    <a:blip r:embed="rId21">
+                    <a:blip r:embed="rId22">
                       <a:extLst>
                         <a:ext uri="{28A0092B-C50C-407E-A947-70E740481C1C}">
                           <a14:useLocalDpi xmlns:a14="http://schemas.microsoft.com/office/drawing/2010/main" val="0"/>
@@ -3408,7 +3476,7 @@
                     </pic:cNvPicPr>
                   </pic:nvPicPr>
                   <pic:blipFill>
-                    <a:blip r:embed="rId22">
+                    <a:blip r:embed="rId23">
                       <a:extLst>
                         <a:ext uri="{28A0092B-C50C-407E-A947-70E740481C1C}">
                           <a14:useLocalDpi xmlns:a14="http://schemas.microsoft.com/office/drawing/2010/main" val="0"/>
@@ -3488,7 +3556,7 @@
                     </pic:cNvPicPr>
                   </pic:nvPicPr>
                   <pic:blipFill>
-                    <a:blip r:embed="rId23">
+                    <a:blip r:embed="rId24">
                       <a:extLst>
                         <a:ext uri="{28A0092B-C50C-407E-A947-70E740481C1C}">
                           <a14:useLocalDpi xmlns:a14="http://schemas.microsoft.com/office/drawing/2010/main" val="0"/>
@@ -3576,7 +3644,7 @@
                     </pic:cNvPicPr>
                   </pic:nvPicPr>
                   <pic:blipFill>
-                    <a:blip r:embed="rId24">
+                    <a:blip r:embed="rId25">
                       <a:extLst>
                         <a:ext uri="{28A0092B-C50C-407E-A947-70E740481C1C}">
                           <a14:useLocalDpi xmlns:a14="http://schemas.microsoft.com/office/drawing/2010/main" val="0"/>
@@ -3666,7 +3734,7 @@
                     </pic:cNvPicPr>
                   </pic:nvPicPr>
                   <pic:blipFill>
-                    <a:blip r:embed="rId25">
+                    <a:blip r:embed="rId26">
                       <a:extLst>
                         <a:ext uri="{28A0092B-C50C-407E-A947-70E740481C1C}">
                           <a14:useLocalDpi xmlns:a14="http://schemas.microsoft.com/office/drawing/2010/main" val="0"/>
@@ -3818,7 +3886,7 @@
           <w:rFonts w:eastAsia="Times New Roman"/>
         </w:rPr>
       </w:pPr>
-      <w:bookmarkStart w:id="13" w:name="_Toc529062302"/>
+      <w:bookmarkStart w:id="13" w:name="_Toc531625721"/>
       <w:r>
         <w:rPr>
           <w:rFonts w:eastAsia="Times New Roman"/>
@@ -3872,7 +3940,7 @@
                     </pic:cNvPicPr>
                   </pic:nvPicPr>
                   <pic:blipFill>
-                    <a:blip r:embed="rId26">
+                    <a:blip r:embed="rId27">
                       <a:extLst>
                         <a:ext uri="{28A0092B-C50C-407E-A947-70E740481C1C}">
                           <a14:useLocalDpi xmlns:a14="http://schemas.microsoft.com/office/drawing/2010/main" val="0"/>
@@ -3944,7 +4012,7 @@
           <w:rFonts w:eastAsia="Times New Roman"/>
         </w:rPr>
       </w:pPr>
-      <w:bookmarkStart w:id="14" w:name="_Toc529062303"/>
+      <w:bookmarkStart w:id="14" w:name="_Toc531625722"/>
       <w:r>
         <w:rPr>
           <w:rFonts w:eastAsia="Times New Roman"/>
@@ -3977,7 +4045,7 @@
           <w:rFonts w:eastAsia="Times New Roman"/>
         </w:rPr>
       </w:pPr>
-      <w:bookmarkStart w:id="15" w:name="_Toc529062304"/>
+      <w:bookmarkStart w:id="15" w:name="_Toc531625723"/>
       <w:r>
         <w:rPr>
           <w:rFonts w:eastAsia="Times New Roman"/>
@@ -4416,7 +4484,7 @@
         </w:rPr>
         <w:br/>
       </w:r>
-      <w:bookmarkStart w:id="16" w:name="_Toc529062305"/>
+      <w:bookmarkStart w:id="16" w:name="_Toc531625724"/>
       <w:r>
         <w:rPr>
           <w:rFonts w:eastAsia="Times New Roman"/>
@@ -7062,7 +7130,7 @@
 </file>
 
 <file path=customXml/itemProps1.xml><?xml version="1.0" encoding="utf-8"?>
-<ds:datastoreItem xmlns:ds="http://schemas.openxmlformats.org/officeDocument/2006/customXml" ds:itemID="{198C16F1-B99E-42CB-8526-9FCE3B599A06}">
+<ds:datastoreItem xmlns:ds="http://schemas.openxmlformats.org/officeDocument/2006/customXml" ds:itemID="{E351B3FC-F5A1-4260-A126-F03DC955C036}">
   <ds:schemaRefs>
     <ds:schemaRef ds:uri="http://schemas.openxmlformats.org/officeDocument/2006/bibliography"/>
   </ds:schemaRefs>

</xml_diff>